<commit_message>
Added links to agenda
</commit_message>
<xml_diff>
--- a/agendas_and_minutes/agenda-april-30-2014.docx
+++ b/agendas_and_minutes/agenda-april-30-2014.docx
@@ -42,7 +42,31 @@
         <w:t xml:space="preserve">2014</w:t>
       </w:r>
     </w:p>
-    <w:bookmarkStart w:id="21" w:name="taking-minutes"/>
+    <w:p>
+      <w:pPr>
+        <w:pStyle w:val="Date"/>
+      </w:pPr>
+      <w:hyperlink r:id="rId21">
+        <w:r>
+          <w:rPr>
+            <w:rStyle w:val="Link"/>
+          </w:rPr>
+          <w:t xml:space="preserve">html</w:t>
+        </w:r>
+      </w:hyperlink>
+      <w:r>
+        <w:t xml:space="preserve"> </w:t>
+      </w:r>
+      <w:hyperlink r:id="rId21">
+        <w:r>
+          <w:rPr>
+            <w:rStyle w:val="Link"/>
+          </w:rPr>
+          <w:t xml:space="preserve">doc</w:t>
+        </w:r>
+      </w:hyperlink>
+    </w:p>
+    <w:bookmarkStart w:id="22" w:name="taking-minutes"/>
     <w:p>
       <w:pPr>
         <w:pStyle w:val="Heading1"/>
@@ -51,13 +75,13 @@
         <w:t xml:space="preserve">Taking minutes</w:t>
       </w:r>
     </w:p>
-    <w:bookmarkEnd w:id="21"/>
-    <w:bookmarkStart w:id="23" w:name="opcom"/>
+    <w:bookmarkEnd w:id="22"/>
+    <w:bookmarkStart w:id="24" w:name="opcom"/>
     <w:p>
       <w:pPr>
         <w:pStyle w:val="Heading1"/>
       </w:pPr>
-      <w:hyperlink r:id="rId22">
+      <w:hyperlink r:id="rId23">
         <w:r>
           <w:rPr>
             <w:rStyle w:val="Link"/>
@@ -66,7 +90,7 @@
         </w:r>
       </w:hyperlink>
     </w:p>
-    <w:bookmarkEnd w:id="23"/>
+    <w:bookmarkEnd w:id="24"/>
     <w:p>
       <w:pPr>
         <w:pStyle w:val="Compact"/>
@@ -139,12 +163,12 @@
         <w:t xml:space="preserve">Team 5064 ("Opcom" for 2014 season)</w:t>
       </w:r>
     </w:p>
-    <w:bookmarkStart w:id="25" w:name="team-5064"/>
+    <w:bookmarkStart w:id="26" w:name="team-5064"/>
     <w:p>
       <w:pPr>
         <w:pStyle w:val="Heading1"/>
       </w:pPr>
-      <w:hyperlink r:id="rId24">
+      <w:hyperlink r:id="rId25">
         <w:r>
           <w:rPr>
             <w:rStyle w:val="Link"/>
@@ -153,8 +177,8 @@
         </w:r>
       </w:hyperlink>
     </w:p>
-    <w:bookmarkEnd w:id="25"/>
-    <w:bookmarkStart w:id="26" w:name="who-is-who-in-the-team-management"/>
+    <w:bookmarkEnd w:id="26"/>
+    <w:bookmarkStart w:id="27" w:name="who-is-who-in-the-team-management"/>
     <w:p>
       <w:pPr>
         <w:pStyle w:val="Heading2"/>
@@ -163,7 +187,7 @@
         <w:t xml:space="preserve">Who is who in the Team Management</w:t>
       </w:r>
     </w:p>
-    <w:bookmarkEnd w:id="26"/>
+    <w:bookmarkEnd w:id="27"/>
     <w:p>
       <w:pPr>
         <w:pStyle w:val="Compact"/>
@@ -212,7 +236,7 @@
         <w:t xml:space="preserve">Team Coordinator: Mario</w:t>
       </w:r>
     </w:p>
-    <w:bookmarkStart w:id="27" w:name="team-5064-team-captains"/>
+    <w:bookmarkStart w:id="28" w:name="team-5064-team-captains"/>
     <w:p>
       <w:pPr>
         <w:pStyle w:val="Heading1"/>
@@ -221,7 +245,7 @@
         <w:t xml:space="preserve">Team 5064 Team Captains</w:t>
       </w:r>
     </w:p>
-    <w:bookmarkEnd w:id="27"/>
+    <w:bookmarkEnd w:id="28"/>
     <w:p>
       <w:r>
         <w:t xml:space="preserve">Subteams report to Team Managers in brackets. Positions in</w:t>
@@ -380,7 +404,7 @@
         <w:t xml:space="preserve">Awards (Mario)</w:t>
       </w:r>
     </w:p>
-    <w:bookmarkStart w:id="28" w:name="team-handbook"/>
+    <w:bookmarkStart w:id="29" w:name="team-handbook"/>
     <w:p>
       <w:pPr>
         <w:pStyle w:val="Heading1"/>
@@ -389,13 +413,13 @@
         <w:t xml:space="preserve">Team handbook</w:t>
       </w:r>
     </w:p>
-    <w:bookmarkEnd w:id="28"/>
+    <w:bookmarkEnd w:id="29"/>
     <w:p>
       <w:r>
         <w:t xml:space="preserve">Being put together - but not done yet.</w:t>
       </w:r>
     </w:p>
-    <w:bookmarkStart w:id="30" w:name="team-web-site-www.5064.ca"/>
+    <w:bookmarkStart w:id="31" w:name="team-web-site-www.5064.ca"/>
     <w:p>
       <w:pPr>
         <w:pStyle w:val="Heading1"/>
@@ -406,7 +430,7 @@
       <w:r>
         <w:t xml:space="preserve"> </w:t>
       </w:r>
-      <w:hyperlink r:id="rId29">
+      <w:hyperlink r:id="rId30">
         <w:r>
           <w:rPr>
             <w:rStyle w:val="Link"/>
@@ -415,7 +439,7 @@
         </w:r>
       </w:hyperlink>
     </w:p>
-    <w:bookmarkEnd w:id="30"/>
+    <w:bookmarkEnd w:id="31"/>
     <w:p>
       <w:pPr>
         <w:pStyle w:val="Compact"/>
@@ -464,7 +488,7 @@
         <w:t xml:space="preserve">will be managed by students in Marketing &amp; Branding subteam (one day)</w:t>
       </w:r>
     </w:p>
-    <w:bookmarkStart w:id="31" w:name="marketing-branding-subteam"/>
+    <w:bookmarkStart w:id="32" w:name="marketing-branding-subteam"/>
     <w:p>
       <w:pPr>
         <w:pStyle w:val="Heading1"/>
@@ -473,7 +497,7 @@
         <w:t xml:space="preserve">Marketing &amp; Branding subteam</w:t>
       </w:r>
     </w:p>
-    <w:bookmarkEnd w:id="31"/>
+    <w:bookmarkEnd w:id="32"/>
     <w:p>
       <w:pPr>
         <w:pStyle w:val="Compact"/>
@@ -537,7 +561,7 @@
         <w:t xml:space="preserve">We need a Marketing &amp; Branding Captain today (deadlines are approaching)!</w:t>
       </w:r>
     </w:p>
-    <w:bookmarkStart w:id="32" w:name="everyone-else"/>
+    <w:bookmarkStart w:id="33" w:name="everyone-else"/>
     <w:p>
       <w:pPr>
         <w:pStyle w:val="Heading1"/>
@@ -546,7 +570,7 @@
         <w:t xml:space="preserve">...everyone else</w:t>
       </w:r>
     </w:p>
-    <w:bookmarkEnd w:id="32"/>
+    <w:bookmarkEnd w:id="33"/>
     <w:p>
       <w:pPr>
         <w:pStyle w:val="Compact"/>
@@ -559,7 +583,7 @@
         <w:t xml:space="preserve">Providing sensible ideas and constructive feedback on website</w:t>
       </w:r>
     </w:p>
-    <w:bookmarkStart w:id="33" w:name="reporting-issues"/>
+    <w:bookmarkStart w:id="34" w:name="reporting-issues"/>
     <w:p>
       <w:pPr>
         <w:pStyle w:val="Heading1"/>
@@ -577,7 +601,7 @@
         <w:t xml:space="preserve">issues</w:t>
       </w:r>
     </w:p>
-    <w:bookmarkEnd w:id="33"/>
+    <w:bookmarkEnd w:id="34"/>
     <w:p>
       <w:pPr>
         <w:pStyle w:val="Compact"/>
@@ -661,7 +685,7 @@
           <w:ilvl w:val="0"/>
         </w:numPr>
       </w:pPr>
-      <w:hyperlink r:id="rId34">
+      <w:hyperlink r:id="rId35">
         <w:r>
           <w:rPr>
             <w:rStyle w:val="Link"/>
@@ -670,7 +694,7 @@
         </w:r>
       </w:hyperlink>
     </w:p>
-    <w:bookmarkStart w:id="35" w:name="outreach"/>
+    <w:bookmarkStart w:id="36" w:name="outreach"/>
     <w:p>
       <w:pPr>
         <w:pStyle w:val="Heading1"/>
@@ -679,8 +703,8 @@
         <w:t xml:space="preserve">Outreach</w:t>
       </w:r>
     </w:p>
-    <w:bookmarkEnd w:id="35"/>
-    <w:bookmarkStart w:id="36" w:name="upcoming-events"/>
+    <w:bookmarkEnd w:id="36"/>
+    <w:bookmarkStart w:id="37" w:name="upcoming-events"/>
     <w:p>
       <w:pPr>
         <w:pStyle w:val="Heading2"/>
@@ -689,7 +713,7 @@
         <w:t xml:space="preserve">Upcoming events</w:t>
       </w:r>
     </w:p>
-    <w:bookmarkEnd w:id="36"/>
+    <w:bookmarkEnd w:id="37"/>
     <w:p>
       <w:pPr>
         <w:pStyle w:val="Compact"/>
@@ -753,7 +777,7 @@
         <w:t xml:space="preserve">(August 19, 1-4pm; junior high; demo of Vlad and hands-on Mindstorm sumo wrestling)</w:t>
       </w:r>
     </w:p>
-    <w:bookmarkStart w:id="37" w:name="getting-outreach-on-the-road"/>
+    <w:bookmarkStart w:id="38" w:name="getting-outreach-on-the-road"/>
     <w:p>
       <w:pPr>
         <w:pStyle w:val="Heading1"/>
@@ -762,7 +786,7 @@
         <w:t xml:space="preserve">Getting outreach on the road</w:t>
       </w:r>
     </w:p>
-    <w:bookmarkEnd w:id="37"/>
+    <w:bookmarkEnd w:id="38"/>
     <w:p>
       <w:pPr>
         <w:pStyle w:val="Compact"/>
@@ -811,7 +835,7 @@
         <w:t xml:space="preserve">We need swag and flair (the responsibility of the Marketing &amp; Branding subteam)</w:t>
       </w:r>
     </w:p>
-    <w:bookmarkStart w:id="38" w:name="for-mentors"/>
+    <w:bookmarkStart w:id="39" w:name="for-mentors"/>
     <w:p>
       <w:pPr>
         <w:pStyle w:val="Heading1"/>
@@ -820,7 +844,7 @@
         <w:t xml:space="preserve">For mentors</w:t>
       </w:r>
     </w:p>
-    <w:bookmarkEnd w:id="38"/>
+    <w:bookmarkEnd w:id="39"/>
     <w:p>
       <w:pPr>
         <w:pStyle w:val="Compact"/>
@@ -844,7 +868,7 @@
 <file path=word/numbering.xml><?xml version="1.0" encoding="utf-8"?>
 <w:numbering xmlns:w="http://schemas.openxmlformats.org/wordprocessingml/2006/main">
   <w:abstractNum w:abstractNumId="0">
-    <w:nsid w:val="f3a495f3"/>
+    <w:nsid w:val="29c1738a"/>
     <w:multiLevelType w:val="multilevel"/>
     <w:lvl w:ilvl="0">
       <w:numFmt w:val="bullet"/>
@@ -925,7 +949,7 @@
     </w:lvl>
   </w:abstractNum>
   <w:abstractNum w:abstractNumId="2">
-    <w:nsid w:val="492a5984"/>
+    <w:nsid w:val="188999b5"/>
     <w:multiLevelType w:val="multilevel"/>
     <w:lvl w:ilvl="0">
       <w:numFmt w:val="bullet"/>

</xml_diff>